<commit_message>
moved a few files around tidied industry dat
</commit_message>
<xml_diff>
--- a/Draft Files/Industry Data.docx
+++ b/Draft Files/Industry Data.docx
@@ -10,11 +10,11 @@
         <w:tblLook w:val="04A0" w:firstRow="1" w:lastRow="0" w:firstColumn="1" w:lastColumn="0" w:noHBand="0" w:noVBand="1"/>
       </w:tblPr>
       <w:tblGrid>
-        <w:gridCol w:w="1986"/>
-        <w:gridCol w:w="1986"/>
-        <w:gridCol w:w="1698"/>
+        <w:gridCol w:w="1134"/>
         <w:gridCol w:w="2127"/>
-        <w:gridCol w:w="2268"/>
+        <w:gridCol w:w="1559"/>
+        <w:gridCol w:w="2693"/>
+        <w:gridCol w:w="2552"/>
         <w:gridCol w:w="1984"/>
         <w:gridCol w:w="2126"/>
       </w:tblGrid>
@@ -24,21 +24,37 @@
         </w:trPr>
         <w:tc>
           <w:tcPr>
-            <w:tcW w:w="1986" w:type="dxa"/>
-          </w:tcPr>
-          <w:p>
-            <w:r>
+            <w:tcW w:w="1134" w:type="dxa"/>
+            <w:vAlign w:val="center"/>
+          </w:tcPr>
+          <w:p>
+            <w:pPr>
+              <w:jc w:val="center"/>
+              <w:rPr>
+                <w:b/>
+              </w:rPr>
+            </w:pPr>
+            <w:r>
+              <w:rPr>
+                <w:b/>
+              </w:rPr>
               <w:t>Name</w:t>
             </w:r>
           </w:p>
-          <w:p/>
-        </w:tc>
-        <w:tc>
-          <w:tcPr>
-            <w:tcW w:w="1986" w:type="dxa"/>
-          </w:tcPr>
-          <w:p>
-            <w:pPr>
+          <w:p>
+            <w:pPr>
+              <w:jc w:val="center"/>
+            </w:pPr>
+          </w:p>
+        </w:tc>
+        <w:tc>
+          <w:tcPr>
+            <w:tcW w:w="2127" w:type="dxa"/>
+            <w:vAlign w:val="center"/>
+          </w:tcPr>
+          <w:p>
+            <w:pPr>
+              <w:jc w:val="center"/>
               <w:rPr>
                 <w:b/>
               </w:rPr>
@@ -53,10 +69,12 @@
         </w:tc>
         <w:tc>
           <w:tcPr>
-            <w:tcW w:w="1698" w:type="dxa"/>
-          </w:tcPr>
-          <w:p>
-            <w:pPr>
+            <w:tcW w:w="1559" w:type="dxa"/>
+            <w:vAlign w:val="center"/>
+          </w:tcPr>
+          <w:p>
+            <w:pPr>
+              <w:jc w:val="center"/>
               <w:rPr>
                 <w:b/>
               </w:rPr>
@@ -71,10 +89,12 @@
         </w:tc>
         <w:tc>
           <w:tcPr>
-            <w:tcW w:w="2127" w:type="dxa"/>
-          </w:tcPr>
-          <w:p>
-            <w:pPr>
+            <w:tcW w:w="2693" w:type="dxa"/>
+            <w:vAlign w:val="center"/>
+          </w:tcPr>
+          <w:p>
+            <w:pPr>
+              <w:jc w:val="center"/>
               <w:rPr>
                 <w:b/>
               </w:rPr>
@@ -95,10 +115,12 @@
         </w:tc>
         <w:tc>
           <w:tcPr>
-            <w:tcW w:w="2268" w:type="dxa"/>
-          </w:tcPr>
-          <w:p>
-            <w:pPr>
+            <w:tcW w:w="2552" w:type="dxa"/>
+            <w:vAlign w:val="center"/>
+          </w:tcPr>
+          <w:p>
+            <w:pPr>
+              <w:jc w:val="center"/>
               <w:rPr>
                 <w:b/>
               </w:rPr>
@@ -138,9 +160,11 @@
         <w:tc>
           <w:tcPr>
             <w:tcW w:w="1984" w:type="dxa"/>
-          </w:tcPr>
-          <w:p>
-            <w:pPr>
+            <w:vAlign w:val="center"/>
+          </w:tcPr>
+          <w:p>
+            <w:pPr>
+              <w:jc w:val="center"/>
               <w:rPr>
                 <w:b/>
               </w:rPr>
@@ -162,9 +186,11 @@
         <w:tc>
           <w:tcPr>
             <w:tcW w:w="2126" w:type="dxa"/>
-          </w:tcPr>
-          <w:p>
-            <w:pPr>
+            <w:vAlign w:val="center"/>
+          </w:tcPr>
+          <w:p>
+            <w:pPr>
+              <w:jc w:val="center"/>
               <w:rPr>
                 <w:b/>
               </w:rPr>
@@ -190,10 +216,11 @@
         </w:trPr>
         <w:tc>
           <w:tcPr>
-            <w:tcW w:w="1986" w:type="dxa"/>
-          </w:tcPr>
-          <w:p>
-            <w:pPr>
+            <w:tcW w:w="1134" w:type="dxa"/>
+          </w:tcPr>
+          <w:p>
+            <w:pPr>
+              <w:jc w:val="center"/>
               <w:rPr>
                 <w:b/>
               </w:rPr>
@@ -208,7 +235,7 @@
         </w:tc>
         <w:tc>
           <w:tcPr>
-            <w:tcW w:w="1986" w:type="dxa"/>
+            <w:tcW w:w="2127" w:type="dxa"/>
           </w:tcPr>
           <w:p>
             <w:r>
@@ -218,19 +245,19 @@
         </w:tc>
         <w:tc>
           <w:tcPr>
-            <w:tcW w:w="1698" w:type="dxa"/>
+            <w:tcW w:w="1559" w:type="dxa"/>
           </w:tcPr>
           <w:p/>
         </w:tc>
         <w:tc>
           <w:tcPr>
-            <w:tcW w:w="2127" w:type="dxa"/>
+            <w:tcW w:w="2693" w:type="dxa"/>
           </w:tcPr>
           <w:p/>
         </w:tc>
         <w:tc>
           <w:tcPr>
-            <w:tcW w:w="2268" w:type="dxa"/>
+            <w:tcW w:w="2552" w:type="dxa"/>
           </w:tcPr>
           <w:p/>
         </w:tc>
@@ -249,14 +276,15 @@
       </w:tr>
       <w:tr>
         <w:trPr>
-          <w:trHeight w:val="1225"/>
+          <w:trHeight w:val="1017"/>
         </w:trPr>
         <w:tc>
           <w:tcPr>
-            <w:tcW w:w="1986" w:type="dxa"/>
-          </w:tcPr>
-          <w:p>
-            <w:pPr>
+            <w:tcW w:w="1134" w:type="dxa"/>
+          </w:tcPr>
+          <w:p>
+            <w:pPr>
+              <w:jc w:val="center"/>
               <w:rPr>
                 <w:b/>
               </w:rPr>
@@ -266,28 +294,6 @@
                 <w:b/>
               </w:rPr>
               <w:t>Dylan</w:t>
-            </w:r>
-          </w:p>
-        </w:tc>
-        <w:tc>
-          <w:tcPr>
-            <w:tcW w:w="1986" w:type="dxa"/>
-            <w:vMerge w:val="restart"/>
-          </w:tcPr>
-          <w:p>
-            <w:r>
-              <w:t>Software Developer</w:t>
-            </w:r>
-          </w:p>
-        </w:tc>
-        <w:tc>
-          <w:tcPr>
-            <w:tcW w:w="1698" w:type="dxa"/>
-            <w:vMerge w:val="restart"/>
-          </w:tcPr>
-          <w:p>
-            <w:r>
-              <w:t xml:space="preserve">#19 (337 job postings) </w:t>
             </w:r>
           </w:p>
         </w:tc>
@@ -297,6 +303,28 @@
             <w:vMerge w:val="restart"/>
           </w:tcPr>
           <w:p>
+            <w:r>
+              <w:t>Software Developer</w:t>
+            </w:r>
+          </w:p>
+        </w:tc>
+        <w:tc>
+          <w:tcPr>
+            <w:tcW w:w="1559" w:type="dxa"/>
+            <w:vMerge w:val="restart"/>
+          </w:tcPr>
+          <w:p>
+            <w:r>
+              <w:t xml:space="preserve">#19 (337 job postings) </w:t>
+            </w:r>
+          </w:p>
+        </w:tc>
+        <w:tc>
+          <w:tcPr>
+            <w:tcW w:w="2693" w:type="dxa"/>
+            <w:vMerge w:val="restart"/>
+          </w:tcPr>
+          <w:p>
             <w:pPr>
               <w:pStyle w:val="ListParagraph"/>
               <w:numPr>
@@ -505,7 +533,7 @@
         </w:tc>
         <w:tc>
           <w:tcPr>
-            <w:tcW w:w="2268" w:type="dxa"/>
+            <w:tcW w:w="2552" w:type="dxa"/>
             <w:vMerge w:val="restart"/>
           </w:tcPr>
           <w:p>
@@ -515,7 +543,7 @@
                 <w:ilvl w:val="0"/>
                 <w:numId w:val="4"/>
               </w:numPr>
-              <w:ind w:left="216" w:hanging="142"/>
+              <w:ind w:left="115" w:hanging="142"/>
             </w:pPr>
             <w:r>
               <w:t>Communication</w:t>
@@ -534,7 +562,7 @@
                 <w:ilvl w:val="0"/>
                 <w:numId w:val="4"/>
               </w:numPr>
-              <w:ind w:left="216" w:hanging="142"/>
+              <w:ind w:left="115" w:hanging="142"/>
             </w:pPr>
             <w:r>
               <w:t xml:space="preserve">Problem Solving </w:t>
@@ -553,7 +581,7 @@
                 <w:ilvl w:val="0"/>
                 <w:numId w:val="4"/>
               </w:numPr>
-              <w:ind w:left="216" w:hanging="142"/>
+              <w:ind w:left="115" w:hanging="142"/>
             </w:pPr>
             <w:r>
               <w:t xml:space="preserve">Team Work </w:t>
@@ -695,14 +723,15 @@
       </w:tr>
       <w:tr>
         <w:trPr>
-          <w:trHeight w:val="1156"/>
+          <w:trHeight w:val="989"/>
         </w:trPr>
         <w:tc>
           <w:tcPr>
-            <w:tcW w:w="1986" w:type="dxa"/>
-          </w:tcPr>
-          <w:p>
-            <w:pPr>
+            <w:tcW w:w="1134" w:type="dxa"/>
+          </w:tcPr>
+          <w:p>
+            <w:pPr>
+              <w:jc w:val="center"/>
               <w:rPr>
                 <w:b/>
               </w:rPr>
@@ -714,20 +743,6 @@
               <w:t>Jacob</w:t>
             </w:r>
           </w:p>
-        </w:tc>
-        <w:tc>
-          <w:tcPr>
-            <w:tcW w:w="1986" w:type="dxa"/>
-            <w:vMerge/>
-          </w:tcPr>
-          <w:p/>
-        </w:tc>
-        <w:tc>
-          <w:tcPr>
-            <w:tcW w:w="1698" w:type="dxa"/>
-            <w:vMerge/>
-          </w:tcPr>
-          <w:p/>
         </w:tc>
         <w:tc>
           <w:tcPr>
@@ -738,7 +753,21 @@
         </w:tc>
         <w:tc>
           <w:tcPr>
-            <w:tcW w:w="2268" w:type="dxa"/>
+            <w:tcW w:w="1559" w:type="dxa"/>
+            <w:vMerge/>
+          </w:tcPr>
+          <w:p/>
+        </w:tc>
+        <w:tc>
+          <w:tcPr>
+            <w:tcW w:w="2693" w:type="dxa"/>
+            <w:vMerge/>
+          </w:tcPr>
+          <w:p/>
+        </w:tc>
+        <w:tc>
+          <w:tcPr>
+            <w:tcW w:w="2552" w:type="dxa"/>
             <w:vMerge/>
           </w:tcPr>
           <w:p/>
@@ -760,14 +789,15 @@
       </w:tr>
       <w:tr>
         <w:trPr>
-          <w:trHeight w:val="1225"/>
+          <w:trHeight w:val="1118"/>
         </w:trPr>
         <w:tc>
           <w:tcPr>
-            <w:tcW w:w="1986" w:type="dxa"/>
-          </w:tcPr>
-          <w:p>
-            <w:pPr>
+            <w:tcW w:w="1134" w:type="dxa"/>
+          </w:tcPr>
+          <w:p>
+            <w:pPr>
+              <w:jc w:val="center"/>
               <w:rPr>
                 <w:b/>
               </w:rPr>
@@ -779,20 +809,6 @@
               <w:t>Josh</w:t>
             </w:r>
           </w:p>
-        </w:tc>
-        <w:tc>
-          <w:tcPr>
-            <w:tcW w:w="1986" w:type="dxa"/>
-            <w:vMerge/>
-          </w:tcPr>
-          <w:p/>
-        </w:tc>
-        <w:tc>
-          <w:tcPr>
-            <w:tcW w:w="1698" w:type="dxa"/>
-            <w:vMerge/>
-          </w:tcPr>
-          <w:p/>
         </w:tc>
         <w:tc>
           <w:tcPr>
@@ -803,7 +819,21 @@
         </w:tc>
         <w:tc>
           <w:tcPr>
-            <w:tcW w:w="2268" w:type="dxa"/>
+            <w:tcW w:w="1559" w:type="dxa"/>
+            <w:vMerge/>
+          </w:tcPr>
+          <w:p/>
+        </w:tc>
+        <w:tc>
+          <w:tcPr>
+            <w:tcW w:w="2693" w:type="dxa"/>
+            <w:vMerge/>
+          </w:tcPr>
+          <w:p/>
+        </w:tc>
+        <w:tc>
+          <w:tcPr>
+            <w:tcW w:w="2552" w:type="dxa"/>
             <w:vMerge/>
           </w:tcPr>
           <w:p/>
@@ -829,10 +859,11 @@
         </w:trPr>
         <w:tc>
           <w:tcPr>
-            <w:tcW w:w="1986" w:type="dxa"/>
-          </w:tcPr>
-          <w:p>
-            <w:pPr>
+            <w:tcW w:w="1134" w:type="dxa"/>
+          </w:tcPr>
+          <w:p>
+            <w:pPr>
+              <w:jc w:val="center"/>
               <w:rPr>
                 <w:b/>
               </w:rPr>
@@ -847,7 +878,7 @@
         </w:tc>
         <w:tc>
           <w:tcPr>
-            <w:tcW w:w="1986" w:type="dxa"/>
+            <w:tcW w:w="2127" w:type="dxa"/>
           </w:tcPr>
           <w:p>
             <w:r>
@@ -857,33 +888,280 @@
         </w:tc>
         <w:tc>
           <w:tcPr>
-            <w:tcW w:w="1698" w:type="dxa"/>
-          </w:tcPr>
-          <w:p/>
-        </w:tc>
-        <w:tc>
-          <w:tcPr>
-            <w:tcW w:w="2127" w:type="dxa"/>
-          </w:tcPr>
-          <w:p/>
-        </w:tc>
-        <w:tc>
-          <w:tcPr>
-            <w:tcW w:w="2268" w:type="dxa"/>
-          </w:tcPr>
-          <w:p/>
+            <w:tcW w:w="1559" w:type="dxa"/>
+          </w:tcPr>
+          <w:p>
+            <w:r>
+              <w:t>#4 (786 job postings)</w:t>
+            </w:r>
+          </w:p>
+        </w:tc>
+        <w:tc>
+          <w:tcPr>
+            <w:tcW w:w="2693" w:type="dxa"/>
+          </w:tcPr>
+          <w:p>
+            <w:pPr>
+              <w:pStyle w:val="ListParagraph"/>
+              <w:numPr>
+                <w:ilvl w:val="0"/>
+                <w:numId w:val="8"/>
+              </w:numPr>
+              <w:ind w:left="180" w:hanging="180"/>
+            </w:pPr>
+            <w:r>
+              <w:t>Microsoft Windows - # 3</w:t>
+            </w:r>
+          </w:p>
+          <w:p>
+            <w:pPr>
+              <w:pStyle w:val="ListParagraph"/>
+              <w:numPr>
+                <w:ilvl w:val="0"/>
+                <w:numId w:val="8"/>
+              </w:numPr>
+              <w:ind w:left="180" w:hanging="180"/>
+            </w:pPr>
+            <w:r>
+              <w:t>Project Management -#4</w:t>
+            </w:r>
+          </w:p>
+          <w:p>
+            <w:pPr>
+              <w:pStyle w:val="ListParagraph"/>
+              <w:numPr>
+                <w:ilvl w:val="0"/>
+                <w:numId w:val="8"/>
+              </w:numPr>
+              <w:ind w:left="180" w:hanging="180"/>
+            </w:pPr>
+            <w:r>
+              <w:t>SAP - #5</w:t>
+            </w:r>
+          </w:p>
+          <w:p>
+            <w:pPr>
+              <w:pStyle w:val="ListParagraph"/>
+              <w:numPr>
+                <w:ilvl w:val="0"/>
+                <w:numId w:val="8"/>
+              </w:numPr>
+              <w:ind w:left="180" w:hanging="180"/>
+            </w:pPr>
+            <w:r>
+              <w:t>Technical Support - #7</w:t>
+            </w:r>
+          </w:p>
+          <w:p>
+            <w:pPr>
+              <w:pStyle w:val="ListParagraph"/>
+              <w:numPr>
+                <w:ilvl w:val="0"/>
+                <w:numId w:val="8"/>
+              </w:numPr>
+              <w:ind w:left="180" w:hanging="180"/>
+            </w:pPr>
+            <w:r>
+              <w:t>Linux - #9</w:t>
+            </w:r>
+          </w:p>
+          <w:p>
+            <w:pPr>
+              <w:pStyle w:val="ListParagraph"/>
+              <w:numPr>
+                <w:ilvl w:val="0"/>
+                <w:numId w:val="8"/>
+              </w:numPr>
+              <w:ind w:left="180" w:hanging="180"/>
+            </w:pPr>
+            <w:r>
+              <w:t>Customer Service - #10</w:t>
+            </w:r>
+          </w:p>
+          <w:p>
+            <w:pPr>
+              <w:pStyle w:val="ListParagraph"/>
+              <w:numPr>
+                <w:ilvl w:val="0"/>
+                <w:numId w:val="8"/>
+              </w:numPr>
+              <w:ind w:left="180" w:hanging="180"/>
+            </w:pPr>
+            <w:r>
+              <w:t>Microsoft Office - #14</w:t>
+            </w:r>
+          </w:p>
+          <w:p>
+            <w:pPr>
+              <w:pStyle w:val="ListParagraph"/>
+              <w:numPr>
+                <w:ilvl w:val="0"/>
+                <w:numId w:val="8"/>
+              </w:numPr>
+              <w:ind w:left="180" w:hanging="180"/>
+            </w:pPr>
+            <w:r>
+              <w:t>ITIL - #16</w:t>
+            </w:r>
+          </w:p>
+          <w:p>
+            <w:pPr>
+              <w:pStyle w:val="ListParagraph"/>
+              <w:numPr>
+                <w:ilvl w:val="0"/>
+                <w:numId w:val="8"/>
+              </w:numPr>
+              <w:ind w:left="180" w:hanging="180"/>
+            </w:pPr>
+            <w:r>
+              <w:t>Systems Engineering #20</w:t>
+            </w:r>
+          </w:p>
+          <w:p>
+            <w:pPr>
+              <w:pStyle w:val="ListParagraph"/>
+              <w:numPr>
+                <w:ilvl w:val="0"/>
+                <w:numId w:val="8"/>
+              </w:numPr>
+              <w:ind w:left="180" w:hanging="180"/>
+            </w:pPr>
+            <w:r>
+              <w:t>Business Process - #21</w:t>
+            </w:r>
+          </w:p>
+        </w:tc>
+        <w:tc>
+          <w:tcPr>
+            <w:tcW w:w="2552" w:type="dxa"/>
+          </w:tcPr>
+          <w:p>
+            <w:pPr>
+              <w:pStyle w:val="ListParagraph"/>
+              <w:numPr>
+                <w:ilvl w:val="0"/>
+                <w:numId w:val="8"/>
+              </w:numPr>
+              <w:ind w:left="115" w:hanging="115"/>
+            </w:pPr>
+            <w:r>
+              <w:t>Communication Skills - #1</w:t>
+            </w:r>
+          </w:p>
+          <w:p>
+            <w:pPr>
+              <w:pStyle w:val="ListParagraph"/>
+              <w:numPr>
+                <w:ilvl w:val="0"/>
+                <w:numId w:val="8"/>
+              </w:numPr>
+              <w:ind w:left="115" w:hanging="115"/>
+            </w:pPr>
+            <w:r>
+              <w:t>Problem Solving - #2</w:t>
+            </w:r>
+          </w:p>
+          <w:p>
+            <w:pPr>
+              <w:pStyle w:val="ListParagraph"/>
+              <w:numPr>
+                <w:ilvl w:val="0"/>
+                <w:numId w:val="8"/>
+              </w:numPr>
+              <w:ind w:left="115" w:hanging="115"/>
+            </w:pPr>
+            <w:r>
+              <w:t>Troubleshooting - #6</w:t>
+            </w:r>
+          </w:p>
         </w:tc>
         <w:tc>
           <w:tcPr>
             <w:tcW w:w="1984" w:type="dxa"/>
           </w:tcPr>
-          <w:p/>
+          <w:p>
+            <w:pPr>
+              <w:pStyle w:val="ListParagraph"/>
+              <w:numPr>
+                <w:ilvl w:val="0"/>
+                <w:numId w:val="8"/>
+              </w:numPr>
+              <w:ind w:left="142" w:hanging="142"/>
+            </w:pPr>
+            <w:r>
+              <w:t>SQL - #1</w:t>
+            </w:r>
+          </w:p>
+          <w:p>
+            <w:pPr>
+              <w:pStyle w:val="ListParagraph"/>
+              <w:numPr>
+                <w:ilvl w:val="0"/>
+                <w:numId w:val="8"/>
+              </w:numPr>
+              <w:ind w:left="142" w:hanging="142"/>
+            </w:pPr>
+            <w:r>
+              <w:t>JavaScript - #2</w:t>
+            </w:r>
+          </w:p>
+          <w:p>
+            <w:pPr>
+              <w:pStyle w:val="ListParagraph"/>
+              <w:numPr>
+                <w:ilvl w:val="0"/>
+                <w:numId w:val="8"/>
+              </w:numPr>
+              <w:ind w:left="142" w:hanging="142"/>
+            </w:pPr>
+            <w:r>
+              <w:t>Java - #3</w:t>
+            </w:r>
+          </w:p>
         </w:tc>
         <w:tc>
           <w:tcPr>
             <w:tcW w:w="2126" w:type="dxa"/>
           </w:tcPr>
-          <w:p/>
+          <w:p>
+            <w:pPr>
+              <w:pStyle w:val="ListParagraph"/>
+              <w:numPr>
+                <w:ilvl w:val="0"/>
+                <w:numId w:val="8"/>
+              </w:numPr>
+              <w:ind w:left="184" w:hanging="184"/>
+            </w:pPr>
+            <w:r>
+              <w:t>Organisational Skills - #3</w:t>
+            </w:r>
+          </w:p>
+          <w:p>
+            <w:pPr>
+              <w:pStyle w:val="ListParagraph"/>
+              <w:numPr>
+                <w:ilvl w:val="0"/>
+                <w:numId w:val="8"/>
+              </w:numPr>
+              <w:ind w:left="184" w:hanging="184"/>
+            </w:pPr>
+            <w:r>
+              <w:t>Writing - #4</w:t>
+            </w:r>
+          </w:p>
+          <w:p>
+            <w:pPr>
+              <w:pStyle w:val="ListParagraph"/>
+              <w:numPr>
+                <w:ilvl w:val="0"/>
+                <w:numId w:val="8"/>
+              </w:numPr>
+              <w:ind w:left="184" w:hanging="184"/>
+            </w:pPr>
+            <w:r>
+              <w:t>Team Work - #5</w:t>
+            </w:r>
+          </w:p>
         </w:tc>
       </w:tr>
       <w:tr>
@@ -892,25 +1170,26 @@
         </w:trPr>
         <w:tc>
           <w:tcPr>
-            <w:tcW w:w="1986" w:type="dxa"/>
-          </w:tcPr>
-          <w:p>
-            <w:pPr>
-              <w:rPr>
-                <w:b/>
-              </w:rPr>
-            </w:pPr>
-            <w:r>
-              <w:rPr>
-                <w:b/>
-              </w:rPr>
+            <w:tcW w:w="1134" w:type="dxa"/>
+          </w:tcPr>
+          <w:p>
+            <w:pPr>
+              <w:rPr>
+                <w:b/>
+              </w:rPr>
+            </w:pPr>
+            <w:r>
+              <w:rPr>
+                <w:b/>
+              </w:rPr>
+              <w:lastRenderedPageBreak/>
               <w:t>Seth</w:t>
             </w:r>
           </w:p>
         </w:tc>
         <w:tc>
           <w:tcPr>
-            <w:tcW w:w="1986" w:type="dxa"/>
+            <w:tcW w:w="2127" w:type="dxa"/>
           </w:tcPr>
           <w:p>
             <w:r>
@@ -920,19 +1199,19 @@
         </w:tc>
         <w:tc>
           <w:tcPr>
-            <w:tcW w:w="1698" w:type="dxa"/>
+            <w:tcW w:w="1559" w:type="dxa"/>
           </w:tcPr>
           <w:p/>
         </w:tc>
         <w:tc>
           <w:tcPr>
-            <w:tcW w:w="2127" w:type="dxa"/>
+            <w:tcW w:w="2693" w:type="dxa"/>
           </w:tcPr>
           <w:p/>
         </w:tc>
         <w:tc>
           <w:tcPr>
-            <w:tcW w:w="2268" w:type="dxa"/>
+            <w:tcW w:w="2552" w:type="dxa"/>
           </w:tcPr>
           <w:p/>
         </w:tc>
@@ -957,22 +1236,7 @@
     </w:p>
     <w:p>
       <w:r>
-        <w:t xml:space="preserve">^ Job Posting </w:t>
-      </w:r>
-      <w:r>
-        <w:t xml:space="preserve">in Australia and New Zealand From March </w:t>
-      </w:r>
-      <w:r>
-        <w:t>01</w:t>
-      </w:r>
-      <w:r>
-        <w:t xml:space="preserve">, 2017 to </w:t>
-      </w:r>
-      <w:r>
-        <w:t>Feb 28</w:t>
-      </w:r>
-      <w:r>
-        <w:t>, 2018.</w:t>
+        <w:t>^ Job Posting in Australia and New Zealand From March 01, 2017 to Feb 28, 2018.</w:t>
       </w:r>
     </w:p>
     <w:p>
@@ -990,7 +1254,6 @@
           <w:b/>
           <w:color w:val="333334"/>
         </w:rPr>
-        <w:lastRenderedPageBreak/>
         <w:t>Having looked at the Burning Glass data, has your opinion of your ideal job changed? Why or why not?</w:t>
       </w:r>
     </w:p>
@@ -1143,12 +1406,7 @@
     </w:p>
     <w:p>
       <w:r>
-        <w:t>I think as we depend more and more on technology to make our lives easier and more efficient, there will always be a need for developers to create the software that w</w:t>
-      </w:r>
-      <w:bookmarkStart w:id="1" w:name="_GoBack"/>
-      <w:bookmarkEnd w:id="1"/>
-      <w:r>
-        <w:t>e all rely on.</w:t>
+        <w:t>I think as we depend more and more on technology to make our lives easier and more efficient, there will always be a need for developers to create the software that we all rely on.</w:t>
       </w:r>
     </w:p>
     <w:p>
@@ -1156,11 +1414,43 @@
         <w:rPr>
           <w:b/>
         </w:rPr>
+        <w:lastRenderedPageBreak/>
         <w:t>Ryan</w:t>
       </w:r>
       <w:r>
         <w:t xml:space="preserve"> –</w:t>
       </w:r>
+      <w:r>
+        <w:t xml:space="preserve"> </w:t>
+      </w:r>
+      <w:r>
+        <w:t>With this information I am undecided if I should focus more on security, hardware and operating systems or move more into a data analyst role developi</w:t>
+      </w:r>
+      <w:bookmarkStart w:id="1" w:name="_GoBack1"/>
+      <w:bookmarkEnd w:id="1"/>
+      <w:r>
+        <w:t xml:space="preserve">ng my skills in SQL further and learning more about mobile/web site building structures. An example job could be developing a mobile application that links back to a </w:t>
+      </w:r>
+      <w:proofErr w:type="gramStart"/>
+      <w:r>
+        <w:t>back end</w:t>
+      </w:r>
+      <w:proofErr w:type="gramEnd"/>
+      <w:r>
+        <w:t xml:space="preserve"> web server running MySQL as this </w:t>
+      </w:r>
+      <w:proofErr w:type="spellStart"/>
+      <w:r>
+        <w:t>MCommerce</w:t>
+      </w:r>
+      <w:proofErr w:type="spellEnd"/>
+      <w:r>
+        <w:t xml:space="preserve"> market is growing and there will be a wide range of high paying jobs in this sector and could lead to him starting his own business one day.</w:t>
+      </w:r>
+    </w:p>
+    <w:p>
+      <w:bookmarkStart w:id="2" w:name="_GoBack"/>
+      <w:bookmarkEnd w:id="2"/>
     </w:p>
     <w:p>
       <w:r>
@@ -1197,6 +1487,118 @@
 <file path=word/numbering.xml><?xml version="1.0" encoding="utf-8"?>
 <w:numbering xmlns:wpc="http://schemas.microsoft.com/office/word/2010/wordprocessingCanvas" xmlns:cx="http://schemas.microsoft.com/office/drawing/2014/chartex" xmlns:cx1="http://schemas.microsoft.com/office/drawing/2015/9/8/chartex" xmlns:cx2="http://schemas.microsoft.com/office/drawing/2015/10/21/chartex" xmlns:cx3="http://schemas.microsoft.com/office/drawing/2016/5/9/chartex" xmlns:cx4="http://schemas.microsoft.com/office/drawing/2016/5/10/chartex" xmlns:cx5="http://schemas.microsoft.com/office/drawing/2016/5/11/chartex" xmlns:cx6="http://schemas.microsoft.com/office/drawing/2016/5/12/chartex" xmlns:cx7="http://schemas.microsoft.com/office/drawing/2016/5/13/chartex" xmlns:cx8="http://schemas.microsoft.com/office/drawing/2016/5/14/chartex" xmlns:mc="http://schemas.openxmlformats.org/markup-compatibility/2006" xmlns:aink="http://schemas.microsoft.com/office/drawing/2016/ink" xmlns:am3d="http://schemas.microsoft.com/office/drawing/2017/model3d" xmlns:o="urn:schemas-microsoft-com:office:office" xmlns:r="http://schemas.openxmlformats.org/officeDocument/2006/relationships" xmlns:m="http://schemas.openxmlformats.org/officeDocument/2006/math" xmlns:v="urn:schemas-microsoft-com:vml" xmlns:wp14="http://schemas.microsoft.com/office/word/2010/wordprocessingDrawing" xmlns:wp="http://schemas.openxmlformats.org/drawingml/2006/wordprocessingDrawing" xmlns:w10="urn:schemas-microsoft-com:office:word" xmlns:w="http://schemas.openxmlformats.org/wordprocessingml/2006/main" xmlns:w14="http://schemas.microsoft.com/office/word/2010/wordml" xmlns:w15="http://schemas.microsoft.com/office/word/2012/wordml" xmlns:w16cid="http://schemas.microsoft.com/office/word/2016/wordml/cid" xmlns:w16se="http://schemas.microsoft.com/office/word/2015/wordml/symex" xmlns:wpg="http://schemas.microsoft.com/office/word/2010/wordprocessingGroup" xmlns:wpi="http://schemas.microsoft.com/office/word/2010/wordprocessingInk" xmlns:wne="http://schemas.microsoft.com/office/word/2006/wordml" xmlns:wps="http://schemas.microsoft.com/office/word/2010/wordprocessingShape" mc:Ignorable="w14 w15 w16se w16cid wp14">
   <w:abstractNum w:abstractNumId="0" w15:restartNumberingAfterBreak="0">
+    <w:nsid w:val="160328AC"/>
+    <w:multiLevelType w:val="hybridMultilevel"/>
+    <w:tmpl w:val="146E3718"/>
+    <w:lvl w:ilvl="0" w:tplc="5A48F9F6">
+      <w:numFmt w:val="bullet"/>
+      <w:lvlText w:val=""/>
+      <w:lvlJc w:val="left"/>
+      <w:pPr>
+        <w:ind w:left="720" w:hanging="360"/>
+      </w:pPr>
+      <w:rPr>
+        <w:rFonts w:ascii="Symbol" w:eastAsiaTheme="minorHAnsi" w:hAnsi="Symbol" w:cstheme="minorBidi" w:hint="default"/>
+      </w:rPr>
+    </w:lvl>
+    <w:lvl w:ilvl="1" w:tplc="0C090003" w:tentative="1">
+      <w:start w:val="1"/>
+      <w:numFmt w:val="bullet"/>
+      <w:lvlText w:val="o"/>
+      <w:lvlJc w:val="left"/>
+      <w:pPr>
+        <w:ind w:left="1440" w:hanging="360"/>
+      </w:pPr>
+      <w:rPr>
+        <w:rFonts w:ascii="Courier New" w:hAnsi="Courier New" w:cs="Courier New" w:hint="default"/>
+      </w:rPr>
+    </w:lvl>
+    <w:lvl w:ilvl="2" w:tplc="0C090005" w:tentative="1">
+      <w:start w:val="1"/>
+      <w:numFmt w:val="bullet"/>
+      <w:lvlText w:val=""/>
+      <w:lvlJc w:val="left"/>
+      <w:pPr>
+        <w:ind w:left="2160" w:hanging="360"/>
+      </w:pPr>
+      <w:rPr>
+        <w:rFonts w:ascii="Wingdings" w:hAnsi="Wingdings" w:hint="default"/>
+      </w:rPr>
+    </w:lvl>
+    <w:lvl w:ilvl="3" w:tplc="0C090001" w:tentative="1">
+      <w:start w:val="1"/>
+      <w:numFmt w:val="bullet"/>
+      <w:lvlText w:val=""/>
+      <w:lvlJc w:val="left"/>
+      <w:pPr>
+        <w:ind w:left="2880" w:hanging="360"/>
+      </w:pPr>
+      <w:rPr>
+        <w:rFonts w:ascii="Symbol" w:hAnsi="Symbol" w:hint="default"/>
+      </w:rPr>
+    </w:lvl>
+    <w:lvl w:ilvl="4" w:tplc="0C090003" w:tentative="1">
+      <w:start w:val="1"/>
+      <w:numFmt w:val="bullet"/>
+      <w:lvlText w:val="o"/>
+      <w:lvlJc w:val="left"/>
+      <w:pPr>
+        <w:ind w:left="3600" w:hanging="360"/>
+      </w:pPr>
+      <w:rPr>
+        <w:rFonts w:ascii="Courier New" w:hAnsi="Courier New" w:cs="Courier New" w:hint="default"/>
+      </w:rPr>
+    </w:lvl>
+    <w:lvl w:ilvl="5" w:tplc="0C090005" w:tentative="1">
+      <w:start w:val="1"/>
+      <w:numFmt w:val="bullet"/>
+      <w:lvlText w:val=""/>
+      <w:lvlJc w:val="left"/>
+      <w:pPr>
+        <w:ind w:left="4320" w:hanging="360"/>
+      </w:pPr>
+      <w:rPr>
+        <w:rFonts w:ascii="Wingdings" w:hAnsi="Wingdings" w:hint="default"/>
+      </w:rPr>
+    </w:lvl>
+    <w:lvl w:ilvl="6" w:tplc="0C090001" w:tentative="1">
+      <w:start w:val="1"/>
+      <w:numFmt w:val="bullet"/>
+      <w:lvlText w:val=""/>
+      <w:lvlJc w:val="left"/>
+      <w:pPr>
+        <w:ind w:left="5040" w:hanging="360"/>
+      </w:pPr>
+      <w:rPr>
+        <w:rFonts w:ascii="Symbol" w:hAnsi="Symbol" w:hint="default"/>
+      </w:rPr>
+    </w:lvl>
+    <w:lvl w:ilvl="7" w:tplc="0C090003" w:tentative="1">
+      <w:start w:val="1"/>
+      <w:numFmt w:val="bullet"/>
+      <w:lvlText w:val="o"/>
+      <w:lvlJc w:val="left"/>
+      <w:pPr>
+        <w:ind w:left="5760" w:hanging="360"/>
+      </w:pPr>
+      <w:rPr>
+        <w:rFonts w:ascii="Courier New" w:hAnsi="Courier New" w:cs="Courier New" w:hint="default"/>
+      </w:rPr>
+    </w:lvl>
+    <w:lvl w:ilvl="8" w:tplc="0C090005" w:tentative="1">
+      <w:start w:val="1"/>
+      <w:numFmt w:val="bullet"/>
+      <w:lvlText w:val=""/>
+      <w:lvlJc w:val="left"/>
+      <w:pPr>
+        <w:ind w:left="6480" w:hanging="360"/>
+      </w:pPr>
+      <w:rPr>
+        <w:rFonts w:ascii="Wingdings" w:hAnsi="Wingdings" w:hint="default"/>
+      </w:rPr>
+    </w:lvl>
+  </w:abstractNum>
+  <w:abstractNum w:abstractNumId="1" w15:restartNumberingAfterBreak="0">
     <w:nsid w:val="19533F1F"/>
     <w:multiLevelType w:val="hybridMultilevel"/>
     <w:tmpl w:val="DC2C13D4"/>
@@ -1308,7 +1710,7 @@
       </w:rPr>
     </w:lvl>
   </w:abstractNum>
-  <w:abstractNum w:abstractNumId="1" w15:restartNumberingAfterBreak="0">
+  <w:abstractNum w:abstractNumId="2" w15:restartNumberingAfterBreak="0">
     <w:nsid w:val="44233F93"/>
     <w:multiLevelType w:val="hybridMultilevel"/>
     <w:tmpl w:val="98CAE2D4"/>
@@ -1420,7 +1822,7 @@
       </w:rPr>
     </w:lvl>
   </w:abstractNum>
-  <w:abstractNum w:abstractNumId="2" w15:restartNumberingAfterBreak="0">
+  <w:abstractNum w:abstractNumId="3" w15:restartNumberingAfterBreak="0">
     <w:nsid w:val="46893706"/>
     <w:multiLevelType w:val="hybridMultilevel"/>
     <w:tmpl w:val="537AF85C"/>
@@ -1533,7 +1935,232 @@
       </w:rPr>
     </w:lvl>
   </w:abstractNum>
-  <w:abstractNum w:abstractNumId="3" w15:restartNumberingAfterBreak="0">
+  <w:abstractNum w:abstractNumId="4" w15:restartNumberingAfterBreak="0">
+    <w:nsid w:val="5E6808B2"/>
+    <w:multiLevelType w:val="hybridMultilevel"/>
+    <w:tmpl w:val="8DF09EC6"/>
+    <w:lvl w:ilvl="0" w:tplc="5A48F9F6">
+      <w:numFmt w:val="bullet"/>
+      <w:lvlText w:val=""/>
+      <w:lvlJc w:val="left"/>
+      <w:pPr>
+        <w:ind w:left="720" w:hanging="360"/>
+      </w:pPr>
+      <w:rPr>
+        <w:rFonts w:ascii="Symbol" w:eastAsiaTheme="minorHAnsi" w:hAnsi="Symbol" w:cstheme="minorBidi" w:hint="default"/>
+      </w:rPr>
+    </w:lvl>
+    <w:lvl w:ilvl="1" w:tplc="0C090003" w:tentative="1">
+      <w:start w:val="1"/>
+      <w:numFmt w:val="bullet"/>
+      <w:lvlText w:val="o"/>
+      <w:lvlJc w:val="left"/>
+      <w:pPr>
+        <w:ind w:left="1440" w:hanging="360"/>
+      </w:pPr>
+      <w:rPr>
+        <w:rFonts w:ascii="Courier New" w:hAnsi="Courier New" w:cs="Courier New" w:hint="default"/>
+      </w:rPr>
+    </w:lvl>
+    <w:lvl w:ilvl="2" w:tplc="0C090005" w:tentative="1">
+      <w:start w:val="1"/>
+      <w:numFmt w:val="bullet"/>
+      <w:lvlText w:val=""/>
+      <w:lvlJc w:val="left"/>
+      <w:pPr>
+        <w:ind w:left="2160" w:hanging="360"/>
+      </w:pPr>
+      <w:rPr>
+        <w:rFonts w:ascii="Wingdings" w:hAnsi="Wingdings" w:hint="default"/>
+      </w:rPr>
+    </w:lvl>
+    <w:lvl w:ilvl="3" w:tplc="0C090001" w:tentative="1">
+      <w:start w:val="1"/>
+      <w:numFmt w:val="bullet"/>
+      <w:lvlText w:val=""/>
+      <w:lvlJc w:val="left"/>
+      <w:pPr>
+        <w:ind w:left="2880" w:hanging="360"/>
+      </w:pPr>
+      <w:rPr>
+        <w:rFonts w:ascii="Symbol" w:hAnsi="Symbol" w:hint="default"/>
+      </w:rPr>
+    </w:lvl>
+    <w:lvl w:ilvl="4" w:tplc="0C090003" w:tentative="1">
+      <w:start w:val="1"/>
+      <w:numFmt w:val="bullet"/>
+      <w:lvlText w:val="o"/>
+      <w:lvlJc w:val="left"/>
+      <w:pPr>
+        <w:ind w:left="3600" w:hanging="360"/>
+      </w:pPr>
+      <w:rPr>
+        <w:rFonts w:ascii="Courier New" w:hAnsi="Courier New" w:cs="Courier New" w:hint="default"/>
+      </w:rPr>
+    </w:lvl>
+    <w:lvl w:ilvl="5" w:tplc="0C090005" w:tentative="1">
+      <w:start w:val="1"/>
+      <w:numFmt w:val="bullet"/>
+      <w:lvlText w:val=""/>
+      <w:lvlJc w:val="left"/>
+      <w:pPr>
+        <w:ind w:left="4320" w:hanging="360"/>
+      </w:pPr>
+      <w:rPr>
+        <w:rFonts w:ascii="Wingdings" w:hAnsi="Wingdings" w:hint="default"/>
+      </w:rPr>
+    </w:lvl>
+    <w:lvl w:ilvl="6" w:tplc="0C090001" w:tentative="1">
+      <w:start w:val="1"/>
+      <w:numFmt w:val="bullet"/>
+      <w:lvlText w:val=""/>
+      <w:lvlJc w:val="left"/>
+      <w:pPr>
+        <w:ind w:left="5040" w:hanging="360"/>
+      </w:pPr>
+      <w:rPr>
+        <w:rFonts w:ascii="Symbol" w:hAnsi="Symbol" w:hint="default"/>
+      </w:rPr>
+    </w:lvl>
+    <w:lvl w:ilvl="7" w:tplc="0C090003" w:tentative="1">
+      <w:start w:val="1"/>
+      <w:numFmt w:val="bullet"/>
+      <w:lvlText w:val="o"/>
+      <w:lvlJc w:val="left"/>
+      <w:pPr>
+        <w:ind w:left="5760" w:hanging="360"/>
+      </w:pPr>
+      <w:rPr>
+        <w:rFonts w:ascii="Courier New" w:hAnsi="Courier New" w:cs="Courier New" w:hint="default"/>
+      </w:rPr>
+    </w:lvl>
+    <w:lvl w:ilvl="8" w:tplc="0C090005" w:tentative="1">
+      <w:start w:val="1"/>
+      <w:numFmt w:val="bullet"/>
+      <w:lvlText w:val=""/>
+      <w:lvlJc w:val="left"/>
+      <w:pPr>
+        <w:ind w:left="6480" w:hanging="360"/>
+      </w:pPr>
+      <w:rPr>
+        <w:rFonts w:ascii="Wingdings" w:hAnsi="Wingdings" w:hint="default"/>
+      </w:rPr>
+    </w:lvl>
+  </w:abstractNum>
+  <w:abstractNum w:abstractNumId="5" w15:restartNumberingAfterBreak="0">
+    <w:nsid w:val="6BE048B0"/>
+    <w:multiLevelType w:val="hybridMultilevel"/>
+    <w:tmpl w:val="A67ED320"/>
+    <w:lvl w:ilvl="0" w:tplc="0C090001">
+      <w:start w:val="1"/>
+      <w:numFmt w:val="bullet"/>
+      <w:lvlText w:val=""/>
+      <w:lvlJc w:val="left"/>
+      <w:pPr>
+        <w:ind w:left="720" w:hanging="360"/>
+      </w:pPr>
+      <w:rPr>
+        <w:rFonts w:ascii="Symbol" w:hAnsi="Symbol" w:hint="default"/>
+      </w:rPr>
+    </w:lvl>
+    <w:lvl w:ilvl="1" w:tplc="0C090003" w:tentative="1">
+      <w:start w:val="1"/>
+      <w:numFmt w:val="bullet"/>
+      <w:lvlText w:val="o"/>
+      <w:lvlJc w:val="left"/>
+      <w:pPr>
+        <w:ind w:left="1440" w:hanging="360"/>
+      </w:pPr>
+      <w:rPr>
+        <w:rFonts w:ascii="Courier New" w:hAnsi="Courier New" w:cs="Courier New" w:hint="default"/>
+      </w:rPr>
+    </w:lvl>
+    <w:lvl w:ilvl="2" w:tplc="0C090005" w:tentative="1">
+      <w:start w:val="1"/>
+      <w:numFmt w:val="bullet"/>
+      <w:lvlText w:val=""/>
+      <w:lvlJc w:val="left"/>
+      <w:pPr>
+        <w:ind w:left="2160" w:hanging="360"/>
+      </w:pPr>
+      <w:rPr>
+        <w:rFonts w:ascii="Wingdings" w:hAnsi="Wingdings" w:hint="default"/>
+      </w:rPr>
+    </w:lvl>
+    <w:lvl w:ilvl="3" w:tplc="0C090001" w:tentative="1">
+      <w:start w:val="1"/>
+      <w:numFmt w:val="bullet"/>
+      <w:lvlText w:val=""/>
+      <w:lvlJc w:val="left"/>
+      <w:pPr>
+        <w:ind w:left="2880" w:hanging="360"/>
+      </w:pPr>
+      <w:rPr>
+        <w:rFonts w:ascii="Symbol" w:hAnsi="Symbol" w:hint="default"/>
+      </w:rPr>
+    </w:lvl>
+    <w:lvl w:ilvl="4" w:tplc="0C090003" w:tentative="1">
+      <w:start w:val="1"/>
+      <w:numFmt w:val="bullet"/>
+      <w:lvlText w:val="o"/>
+      <w:lvlJc w:val="left"/>
+      <w:pPr>
+        <w:ind w:left="3600" w:hanging="360"/>
+      </w:pPr>
+      <w:rPr>
+        <w:rFonts w:ascii="Courier New" w:hAnsi="Courier New" w:cs="Courier New" w:hint="default"/>
+      </w:rPr>
+    </w:lvl>
+    <w:lvl w:ilvl="5" w:tplc="0C090005" w:tentative="1">
+      <w:start w:val="1"/>
+      <w:numFmt w:val="bullet"/>
+      <w:lvlText w:val=""/>
+      <w:lvlJc w:val="left"/>
+      <w:pPr>
+        <w:ind w:left="4320" w:hanging="360"/>
+      </w:pPr>
+      <w:rPr>
+        <w:rFonts w:ascii="Wingdings" w:hAnsi="Wingdings" w:hint="default"/>
+      </w:rPr>
+    </w:lvl>
+    <w:lvl w:ilvl="6" w:tplc="0C090001" w:tentative="1">
+      <w:start w:val="1"/>
+      <w:numFmt w:val="bullet"/>
+      <w:lvlText w:val=""/>
+      <w:lvlJc w:val="left"/>
+      <w:pPr>
+        <w:ind w:left="5040" w:hanging="360"/>
+      </w:pPr>
+      <w:rPr>
+        <w:rFonts w:ascii="Symbol" w:hAnsi="Symbol" w:hint="default"/>
+      </w:rPr>
+    </w:lvl>
+    <w:lvl w:ilvl="7" w:tplc="0C090003" w:tentative="1">
+      <w:start w:val="1"/>
+      <w:numFmt w:val="bullet"/>
+      <w:lvlText w:val="o"/>
+      <w:lvlJc w:val="left"/>
+      <w:pPr>
+        <w:ind w:left="5760" w:hanging="360"/>
+      </w:pPr>
+      <w:rPr>
+        <w:rFonts w:ascii="Courier New" w:hAnsi="Courier New" w:cs="Courier New" w:hint="default"/>
+      </w:rPr>
+    </w:lvl>
+    <w:lvl w:ilvl="8" w:tplc="0C090005" w:tentative="1">
+      <w:start w:val="1"/>
+      <w:numFmt w:val="bullet"/>
+      <w:lvlText w:val=""/>
+      <w:lvlJc w:val="left"/>
+      <w:pPr>
+        <w:ind w:left="6480" w:hanging="360"/>
+      </w:pPr>
+      <w:rPr>
+        <w:rFonts w:ascii="Wingdings" w:hAnsi="Wingdings" w:hint="default"/>
+      </w:rPr>
+    </w:lvl>
+  </w:abstractNum>
+  <w:abstractNum w:abstractNumId="6" w15:restartNumberingAfterBreak="0">
     <w:nsid w:val="7CA93D76"/>
     <w:multiLevelType w:val="hybridMultilevel"/>
     <w:tmpl w:val="FFB8E8DE"/>
@@ -1645,7 +2272,7 @@
       </w:rPr>
     </w:lvl>
   </w:abstractNum>
-  <w:abstractNum w:abstractNumId="4" w15:restartNumberingAfterBreak="0">
+  <w:abstractNum w:abstractNumId="7" w15:restartNumberingAfterBreak="0">
     <w:nsid w:val="7EFE2F38"/>
     <w:multiLevelType w:val="hybridMultilevel"/>
     <w:tmpl w:val="5C8E4D40"/>
@@ -1758,28 +2385,28 @@
     </w:lvl>
   </w:abstractNum>
   <w:num w:numId="1">
+    <w:abstractNumId w:val="6"/>
+  </w:num>
+  <w:num w:numId="2">
+    <w:abstractNumId w:val="7"/>
+  </w:num>
+  <w:num w:numId="3">
+    <w:abstractNumId w:val="1"/>
+  </w:num>
+  <w:num w:numId="4">
+    <w:abstractNumId w:val="2"/>
+  </w:num>
+  <w:num w:numId="5">
     <w:abstractNumId w:val="3"/>
   </w:num>
-  <w:num w:numId="2">
+  <w:num w:numId="6">
     <w:abstractNumId w:val="4"/>
   </w:num>
-  <w:num w:numId="3">
+  <w:num w:numId="7">
     <w:abstractNumId w:val="0"/>
   </w:num>
-  <w:num w:numId="4">
-    <w:abstractNumId w:val="1"/>
-  </w:num>
-  <w:num w:numId="5">
-    <w:abstractNumId w:val="2"/>
-    <w:lvlOverride w:ilvl="0"/>
-    <w:lvlOverride w:ilvl="1"/>
-    <w:lvlOverride w:ilvl="2"/>
-    <w:lvlOverride w:ilvl="3"/>
-    <w:lvlOverride w:ilvl="4"/>
-    <w:lvlOverride w:ilvl="5"/>
-    <w:lvlOverride w:ilvl="6"/>
-    <w:lvlOverride w:ilvl="7"/>
-    <w:lvlOverride w:ilvl="8"/>
+  <w:num w:numId="8">
+    <w:abstractNumId w:val="5"/>
   </w:num>
 </w:numbering>
 </file>

</xml_diff>